<commit_message>
edited the setup.md and FACT_2020_install_instructions.docx to make it clear that Rtools is only needed for Windows users
</commit_message>
<xml_diff>
--- a/Resources/FACT_2020_install_instructions.docx
+++ b/Resources/FACT_2020_install_instructions.docx
@@ -109,15 +109,7 @@
         <w:t xml:space="preserve"> </w:t>
       </w:r>
       <w:r>
-        <w:t>GDAL (V. 3.0): An open source geospatial library for manipulating spatial data. It is an external program (not an R package) and is required for non-linear interpolation of fish tracks in the ‘</w:t>
-      </w:r>
-      <w:proofErr w:type="spellStart"/>
-      <w:r>
-        <w:t>glatos</w:t>
-      </w:r>
-      <w:proofErr w:type="spellEnd"/>
-      <w:r>
-        <w:t>’ package.</w:t>
+        <w:t>GDAL (V. 3.0): An open source geospatial library for manipulating spatial data. It is an external program (not an R package) and is required for non-linear interpolation of fish tracks in the ‘glatos’ package.</w:t>
       </w:r>
     </w:p>
     <w:p>
@@ -140,15 +132,17 @@
           <w:b/>
           <w:bCs/>
         </w:rPr>
+        <w:t>, Windows users</w:t>
+      </w:r>
+      <w:r>
+        <w:rPr>
+          <w:b/>
+          <w:bCs/>
+        </w:rPr>
         <w:t xml:space="preserve">: </w:t>
       </w:r>
-      <w:proofErr w:type="spellStart"/>
-      <w:r>
-        <w:t>RTools</w:t>
-      </w:r>
-      <w:proofErr w:type="spellEnd"/>
-      <w:r>
-        <w:t xml:space="preserve"> (</w:t>
+      <w:r>
+        <w:t>RTools (</w:t>
       </w:r>
       <w:r>
         <w:t xml:space="preserve">version compatible with your R version </w:t>
@@ -162,23 +156,7 @@
         </w:r>
       </w:hyperlink>
       <w:r>
-        <w:t xml:space="preserve"> ): A collection of resources for building R packages. It is an external program (not an R package) and is required to install the </w:t>
-      </w:r>
-      <w:proofErr w:type="spellStart"/>
-      <w:r>
-        <w:t>glatos</w:t>
-      </w:r>
-      <w:proofErr w:type="spellEnd"/>
-      <w:r>
-        <w:t xml:space="preserve"> R package from source code on </w:t>
-      </w:r>
-      <w:proofErr w:type="spellStart"/>
-      <w:r>
-        <w:t>gitlab</w:t>
-      </w:r>
-      <w:proofErr w:type="spellEnd"/>
-      <w:r>
-        <w:t>.</w:t>
+        <w:t xml:space="preserve"> ): A collection of resources for building R packages. It is an external program (not an R package) and is required to install the glatos R package from source code on gitlab.</w:t>
       </w:r>
     </w:p>
     <w:p>
@@ -272,23 +250,7 @@
         </w:numPr>
       </w:pPr>
       <w:r>
-        <w:t>Copy the folder's path and use it to set your working directly in R using `</w:t>
-      </w:r>
-      <w:proofErr w:type="spellStart"/>
-      <w:r>
-        <w:t>setwd</w:t>
-      </w:r>
-      <w:proofErr w:type="spellEnd"/>
-      <w:r>
-        <w:t>('&lt;path-to-folder&gt;</w:t>
-      </w:r>
-      <w:proofErr w:type="gramStart"/>
-      <w:r>
-        <w:t>')`</w:t>
-      </w:r>
-      <w:proofErr w:type="gramEnd"/>
-      <w:r>
-        <w:t>. This will be covered during the workshop.</w:t>
+        <w:t>Copy the folder's path and use it to set your working directly in R using `setwd('&lt;path-to-folder&gt;')`. This will be covered during the workshop.</w:t>
       </w:r>
     </w:p>
     <w:p>
@@ -300,23 +262,7 @@
         </w:numPr>
       </w:pPr>
       <w:r>
-        <w:t xml:space="preserve">If you are familiar with Git and </w:t>
-      </w:r>
-      <w:proofErr w:type="spellStart"/>
-      <w:r>
-        <w:t>Github</w:t>
-      </w:r>
-      <w:proofErr w:type="spellEnd"/>
-      <w:r>
-        <w:t xml:space="preserve">, feel free to clone this repository as you normally would, by running `git </w:t>
-      </w:r>
-      <w:proofErr w:type="gramStart"/>
-      <w:r>
-        <w:t>clone  https://github.com/ocean-tracking-network/2020-12-17-telemetry-packages-FACT.git`</w:t>
-      </w:r>
-      <w:proofErr w:type="gramEnd"/>
-      <w:r>
-        <w:t xml:space="preserve"> in a terminal program and following from step 3 above.</w:t>
+        <w:t>If you are familiar with Git and Github, feel free to clone this repository as you normally would, by running `git clone  https://github.com/ocean-tracking-network/2020-12-17-telemetry-packages-FACT.git` in a terminal program and following from step 3 above.</w:t>
       </w:r>
     </w:p>
     <w:p>
@@ -348,16 +294,11 @@
       <w:r>
         <w:t>and also in the `</w:t>
       </w:r>
-      <w:proofErr w:type="spellStart"/>
       <w:r>
         <w:t>S</w:t>
       </w:r>
       <w:r>
-        <w:t>etup.R</w:t>
-      </w:r>
-      <w:proofErr w:type="spellEnd"/>
-      <w:r>
-        <w:t xml:space="preserve">` file provided on the workshop GitHub, which you have </w:t>
+        <w:t xml:space="preserve">etup.R` file provided on the workshop GitHub, which you have </w:t>
       </w:r>
       <w:r>
         <w:t xml:space="preserve">just </w:t>
@@ -543,23 +484,13 @@
       <w:r>
         <w:t xml:space="preserve">First, check if you already have GDAL installed. On Windows, open Command Prompt. On Mac, open Terminal (Applications/Utilities/Terminal). Type the following and hit enter: </w:t>
       </w:r>
-      <w:proofErr w:type="spellStart"/>
       <w:r>
         <w:rPr>
           <w:rFonts w:ascii="Times New Roman" w:hAnsi="Times New Roman" w:cs="Times New Roman"/>
           <w:b/>
           <w:bCs/>
         </w:rPr>
-        <w:t>gdalinfo</w:t>
-      </w:r>
-      <w:proofErr w:type="spellEnd"/>
-      <w:r>
-        <w:rPr>
-          <w:rFonts w:ascii="Times New Roman" w:hAnsi="Times New Roman" w:cs="Times New Roman"/>
-          <w:b/>
-          <w:bCs/>
-        </w:rPr>
-        <w:t xml:space="preserve"> --version</w:t>
+        <w:t>gdalinfo --version</w:t>
       </w:r>
       <w:r>
         <w:t xml:space="preserve"> </w:t>
@@ -614,23 +545,13 @@
       <w:r>
         <w:t xml:space="preserve"> . The “Quick Start for OSGeo4W Users” section summarizes the installation instructions and provides links to download the installer for Windows operating system. Please note that the OSGeo4W installer requires internet access during the install process. After installation, test by opening Command Prompt, type </w:t>
       </w:r>
-      <w:proofErr w:type="spellStart"/>
       <w:r>
         <w:rPr>
           <w:rFonts w:ascii="Times New Roman" w:hAnsi="Times New Roman" w:cs="Times New Roman"/>
           <w:b/>
           <w:bCs/>
         </w:rPr>
-        <w:t>gdalinfo</w:t>
-      </w:r>
-      <w:proofErr w:type="spellEnd"/>
-      <w:r>
-        <w:rPr>
-          <w:rFonts w:ascii="Times New Roman" w:hAnsi="Times New Roman" w:cs="Times New Roman"/>
-          <w:b/>
-          <w:bCs/>
-        </w:rPr>
-        <w:t xml:space="preserve"> -</w:t>
+        <w:t>gdalinfo -</w:t>
       </w:r>
       <w:r>
         <w:rPr>
@@ -724,13 +645,8 @@
           <w:numId w:val="8"/>
         </w:numPr>
       </w:pPr>
-      <w:proofErr w:type="spellStart"/>
-      <w:r>
-        <w:t>FreeType</w:t>
-      </w:r>
-      <w:proofErr w:type="spellEnd"/>
-      <w:r>
-        <w:t xml:space="preserve"> framework v2.4.12-1</w:t>
+      <w:r>
+        <w:t>FreeType framework v2.4.12-1</w:t>
       </w:r>
     </w:p>
     <w:p>
@@ -753,13 +669,8 @@
           <w:numId w:val="8"/>
         </w:numPr>
       </w:pPr>
-      <w:proofErr w:type="spellStart"/>
-      <w:r>
-        <w:t>UnixImageIO</w:t>
-      </w:r>
-      <w:proofErr w:type="spellEnd"/>
-      <w:r>
-        <w:t xml:space="preserve"> framework v1.5.3</w:t>
+      <w:r>
+        <w:t>UnixImageIO framework v1.5.3</w:t>
       </w:r>
     </w:p>
     <w:p>
@@ -770,13 +681,8 @@
           <w:numId w:val="8"/>
         </w:numPr>
       </w:pPr>
-      <w:proofErr w:type="spellStart"/>
-      <w:r>
-        <w:t>cairo</w:t>
-      </w:r>
-      <w:proofErr w:type="spellEnd"/>
-      <w:r>
-        <w:t xml:space="preserve"> framework v1.12.2-1</w:t>
+      <w:r>
+        <w:t>cairo framework v1.12.2-1</w:t>
       </w:r>
     </w:p>
     <w:p>
@@ -809,64 +715,18 @@
           <w:b/>
           <w:bCs/>
         </w:rPr>
-        <w:t>export PATH=/Library/Frameworks/</w:t>
-      </w:r>
-      <w:proofErr w:type="spellStart"/>
+        <w:t>export PATH=/Library/Frameworks/GDAL.framework/Programs:$PATH</w:t>
+      </w:r>
+      <w:r>
+        <w:t xml:space="preserve"> To check that the installation was successful, enter </w:t>
+      </w:r>
       <w:r>
         <w:rPr>
           <w:rFonts w:ascii="Times New Roman" w:hAnsi="Times New Roman" w:cs="Times New Roman"/>
           <w:b/>
           <w:bCs/>
         </w:rPr>
-        <w:t>GDAL.framework</w:t>
-      </w:r>
-      <w:proofErr w:type="spellEnd"/>
-      <w:r>
-        <w:rPr>
-          <w:rFonts w:ascii="Times New Roman" w:hAnsi="Times New Roman" w:cs="Times New Roman"/>
-          <w:b/>
-          <w:bCs/>
-        </w:rPr>
-        <w:t>/</w:t>
-      </w:r>
-      <w:proofErr w:type="gramStart"/>
-      <w:r>
-        <w:rPr>
-          <w:rFonts w:ascii="Times New Roman" w:hAnsi="Times New Roman" w:cs="Times New Roman"/>
-          <w:b/>
-          <w:bCs/>
-        </w:rPr>
-        <w:t>Programs:$</w:t>
-      </w:r>
-      <w:proofErr w:type="gramEnd"/>
-      <w:r>
-        <w:rPr>
-          <w:rFonts w:ascii="Times New Roman" w:hAnsi="Times New Roman" w:cs="Times New Roman"/>
-          <w:b/>
-          <w:bCs/>
-        </w:rPr>
-        <w:t>PATH</w:t>
-      </w:r>
-      <w:r>
-        <w:t xml:space="preserve"> To check that the installation was successful, enter </w:t>
-      </w:r>
-      <w:proofErr w:type="spellStart"/>
-      <w:r>
-        <w:rPr>
-          <w:rFonts w:ascii="Times New Roman" w:hAnsi="Times New Roman" w:cs="Times New Roman"/>
-          <w:b/>
-          <w:bCs/>
-        </w:rPr>
-        <w:t>gdalinfo</w:t>
-      </w:r>
-      <w:proofErr w:type="spellEnd"/>
-      <w:r>
-        <w:rPr>
-          <w:rFonts w:ascii="Times New Roman" w:hAnsi="Times New Roman" w:cs="Times New Roman"/>
-          <w:b/>
-          <w:bCs/>
-        </w:rPr>
-        <w:t xml:space="preserve"> --version</w:t>
+        <w:t>gdalinfo --version</w:t>
       </w:r>
       <w:r>
         <w:t xml:space="preserve"> at the terminal prompt.</w:t>
@@ -876,16 +736,13 @@
       <w:pPr>
         <w:pStyle w:val="Heading1"/>
       </w:pPr>
-      <w:r>
-        <w:t xml:space="preserve">Instructions for installing </w:t>
-      </w:r>
-      <w:proofErr w:type="spellStart"/>
-      <w:r>
-        <w:t>Rtools</w:t>
-      </w:r>
-      <w:proofErr w:type="spellEnd"/>
-      <w:r>
-        <w:t>:</w:t>
+    </w:p>
+    <w:p>
+      <w:pPr>
+        <w:pStyle w:val="Heading1"/>
+      </w:pPr>
+      <w:r>
+        <w:t>Instructions for installing Rtools:</w:t>
       </w:r>
     </w:p>
     <w:p/>
@@ -901,8 +758,22 @@
           <w:b/>
           <w:bCs/>
         </w:rPr>
-        <w:lastRenderedPageBreak/>
         <w:t>REMINDER: this is only needed for WORKSHOP DAY 2</w:t>
+      </w:r>
+    </w:p>
+    <w:p>
+      <w:pPr>
+        <w:rPr>
+          <w:b/>
+          <w:bCs/>
+        </w:rPr>
+      </w:pPr>
+      <w:r>
+        <w:rPr>
+          <w:b/>
+          <w:bCs/>
+        </w:rPr>
+        <w:t>This is only needed for Windows users – not MacOS</w:t>
       </w:r>
     </w:p>
     <w:p>
@@ -937,23 +808,7 @@
         </w:numPr>
       </w:pPr>
       <w:r>
-        <w:t xml:space="preserve">After installation on Windows operating system, </w:t>
-      </w:r>
-      <w:proofErr w:type="spellStart"/>
-      <w:r>
-        <w:t>Rtools</w:t>
-      </w:r>
-      <w:proofErr w:type="spellEnd"/>
-      <w:r>
-        <w:t xml:space="preserve"> will need to be added to the system Path variable. Open System Properties (enter “system environment variables” in the windows search box and selected “Edit the system environment variables”) and select the box named “Environment Variables”. In the “System Variables” box, click “Path” in the “Variable” column, then click “Edit” and then “New”. Add (type or paste) the full path to the </w:t>
-      </w:r>
-      <w:proofErr w:type="spellStart"/>
-      <w:r>
-        <w:t>Rtools</w:t>
-      </w:r>
-      <w:proofErr w:type="spellEnd"/>
-      <w:r>
-        <w:t xml:space="preserve"> binaries folder (e.g., C:\Rtools\bin). Click OK and OK again to close the Environment Variables window.</w:t>
+        <w:t>After installation on Windows operating system, Rtools will need to be added to the system Path variable. Open System Properties (enter “system environment variables” in the windows search box and selected “Edit the system environment variables”) and select the box named “Environment Variables”. In the “System Variables” box, click “Path” in the “Variable” column, then click “Edit” and then “New”. Add (type or paste) the full path to the Rtools binaries folder (e.g., C:\Rtools\bin). Click OK and OK again to close the Environment Variables window.</w:t>
       </w:r>
     </w:p>
     <w:p>
@@ -965,201 +820,67 @@
         </w:numPr>
       </w:pPr>
       <w:r>
-        <w:t xml:space="preserve">Check that </w:t>
-      </w:r>
-      <w:proofErr w:type="spellStart"/>
-      <w:r>
-        <w:t>Rtools</w:t>
-      </w:r>
-      <w:proofErr w:type="spellEnd"/>
-      <w:r>
-        <w:t xml:space="preserve"> was installed correctly using the R package ‘</w:t>
-      </w:r>
-      <w:proofErr w:type="spellStart"/>
-      <w:r>
-        <w:t>devtools</w:t>
-      </w:r>
-      <w:proofErr w:type="spellEnd"/>
-      <w:r>
-        <w:t>’. In RStudio, install the R package ‘</w:t>
-      </w:r>
-      <w:proofErr w:type="spellStart"/>
-      <w:r>
-        <w:t>devtools</w:t>
-      </w:r>
-      <w:proofErr w:type="spellEnd"/>
-      <w:r>
-        <w:t xml:space="preserve">’ using the R code below: </w:t>
-      </w:r>
-      <w:proofErr w:type="spellStart"/>
-      <w:proofErr w:type="gramStart"/>
+        <w:t xml:space="preserve">Check that Rtools was installed correctly using the R package ‘devtools’. In RStudio, install the R package ‘devtools’ using the R code below: </w:t>
+      </w:r>
       <w:r>
         <w:rPr>
           <w:rFonts w:ascii="Times New Roman" w:hAnsi="Times New Roman" w:cs="Times New Roman"/>
           <w:b/>
           <w:bCs/>
         </w:rPr>
-        <w:t>install.packages</w:t>
-      </w:r>
-      <w:proofErr w:type="spellEnd"/>
-      <w:proofErr w:type="gramEnd"/>
+        <w:t>install.packages("devtools")</w:t>
+      </w:r>
+    </w:p>
+    <w:p>
+      <w:pPr>
+        <w:pStyle w:val="ListParagraph"/>
+        <w:numPr>
+          <w:ilvl w:val="0"/>
+          <w:numId w:val="10"/>
+        </w:numPr>
+      </w:pPr>
+      <w:r>
+        <w:t xml:space="preserve">Use the ‘devtools’ function ‘find_rtools’ to check if rtools was installed corrected. Use the code below: </w:t>
+      </w:r>
+    </w:p>
+    <w:p>
+      <w:pPr>
+        <w:ind w:left="720"/>
+        <w:rPr>
+          <w:rFonts w:ascii="Times New Roman" w:hAnsi="Times New Roman" w:cs="Times New Roman"/>
+        </w:rPr>
+      </w:pPr>
       <w:r>
         <w:rPr>
           <w:rFonts w:ascii="Times New Roman" w:hAnsi="Times New Roman" w:cs="Times New Roman"/>
           <w:b/>
           <w:bCs/>
         </w:rPr>
-        <w:t>("</w:t>
-      </w:r>
-      <w:proofErr w:type="spellStart"/>
+        <w:t xml:space="preserve">library(devtools) </w:t>
+      </w:r>
+    </w:p>
+    <w:p>
+      <w:pPr>
+        <w:ind w:left="720"/>
+        <w:rPr>
+          <w:rFonts w:ascii="Times New Roman" w:hAnsi="Times New Roman" w:cs="Times New Roman"/>
+        </w:rPr>
+      </w:pPr>
       <w:r>
         <w:rPr>
           <w:rFonts w:ascii="Times New Roman" w:hAnsi="Times New Roman" w:cs="Times New Roman"/>
           <w:b/>
           <w:bCs/>
         </w:rPr>
-        <w:t>devtools</w:t>
-      </w:r>
-      <w:proofErr w:type="spellEnd"/>
-      <w:r>
-        <w:rPr>
-          <w:rFonts w:ascii="Times New Roman" w:hAnsi="Times New Roman" w:cs="Times New Roman"/>
-          <w:b/>
-          <w:bCs/>
-        </w:rPr>
-        <w:t>")</w:t>
-      </w:r>
-    </w:p>
-    <w:p>
-      <w:pPr>
-        <w:pStyle w:val="ListParagraph"/>
-        <w:numPr>
-          <w:ilvl w:val="0"/>
-          <w:numId w:val="10"/>
-        </w:numPr>
-      </w:pPr>
-      <w:r>
-        <w:t>Use the ‘</w:t>
-      </w:r>
-      <w:proofErr w:type="spellStart"/>
-      <w:r>
-        <w:t>devtools</w:t>
-      </w:r>
-      <w:proofErr w:type="spellEnd"/>
-      <w:r>
-        <w:t>’ function ‘</w:t>
-      </w:r>
-      <w:proofErr w:type="spellStart"/>
-      <w:r>
-        <w:t>find_rtools</w:t>
-      </w:r>
-      <w:proofErr w:type="spellEnd"/>
-      <w:r>
-        <w:t xml:space="preserve">’ to check if </w:t>
-      </w:r>
-      <w:proofErr w:type="spellStart"/>
-      <w:r>
-        <w:t>rtools</w:t>
-      </w:r>
-      <w:proofErr w:type="spellEnd"/>
-      <w:r>
-        <w:t xml:space="preserve"> was installed corrected. Use the code below: </w:t>
-      </w:r>
-    </w:p>
-    <w:p>
-      <w:pPr>
-        <w:ind w:left="720"/>
-        <w:rPr>
-          <w:rFonts w:ascii="Times New Roman" w:hAnsi="Times New Roman" w:cs="Times New Roman"/>
-        </w:rPr>
-      </w:pPr>
-      <w:r>
-        <w:rPr>
-          <w:rFonts w:ascii="Times New Roman" w:hAnsi="Times New Roman" w:cs="Times New Roman"/>
-          <w:b/>
-          <w:bCs/>
-        </w:rPr>
-        <w:t>library(</w:t>
-      </w:r>
-      <w:proofErr w:type="spellStart"/>
-      <w:r>
-        <w:rPr>
-          <w:rFonts w:ascii="Times New Roman" w:hAnsi="Times New Roman" w:cs="Times New Roman"/>
-          <w:b/>
-          <w:bCs/>
-        </w:rPr>
-        <w:t>devtools</w:t>
-      </w:r>
-      <w:proofErr w:type="spellEnd"/>
-      <w:r>
-        <w:rPr>
-          <w:rFonts w:ascii="Times New Roman" w:hAnsi="Times New Roman" w:cs="Times New Roman"/>
-          <w:b/>
-          <w:bCs/>
-        </w:rPr>
-        <w:t xml:space="preserve">) </w:t>
-      </w:r>
-    </w:p>
-    <w:p>
-      <w:pPr>
-        <w:ind w:left="720"/>
-        <w:rPr>
-          <w:rFonts w:ascii="Times New Roman" w:hAnsi="Times New Roman" w:cs="Times New Roman"/>
-        </w:rPr>
-      </w:pPr>
-      <w:proofErr w:type="spellStart"/>
-      <w:proofErr w:type="gramStart"/>
-      <w:r>
-        <w:rPr>
-          <w:rFonts w:ascii="Times New Roman" w:hAnsi="Times New Roman" w:cs="Times New Roman"/>
-          <w:b/>
-          <w:bCs/>
-        </w:rPr>
-        <w:t>devtools</w:t>
-      </w:r>
-      <w:proofErr w:type="spellEnd"/>
-      <w:r>
-        <w:rPr>
-          <w:rFonts w:ascii="Times New Roman" w:hAnsi="Times New Roman" w:cs="Times New Roman"/>
-          <w:b/>
-          <w:bCs/>
-        </w:rPr>
-        <w:t>::</w:t>
-      </w:r>
-      <w:proofErr w:type="spellStart"/>
-      <w:proofErr w:type="gramEnd"/>
-      <w:r>
-        <w:rPr>
-          <w:rFonts w:ascii="Times New Roman" w:hAnsi="Times New Roman" w:cs="Times New Roman"/>
-          <w:b/>
-          <w:bCs/>
-        </w:rPr>
-        <w:t>find_rtools</w:t>
-      </w:r>
-      <w:proofErr w:type="spellEnd"/>
-      <w:r>
-        <w:rPr>
-          <w:rFonts w:ascii="Times New Roman" w:hAnsi="Times New Roman" w:cs="Times New Roman"/>
-          <w:b/>
-          <w:bCs/>
-        </w:rPr>
-        <w:t>()</w:t>
-      </w:r>
-    </w:p>
-    <w:p>
-      <w:pPr>
-        <w:pStyle w:val="ListParagraph"/>
-      </w:pPr>
-      <w:r>
-        <w:t xml:space="preserve">If the result is TRUE, you are done. Otherwise, a warning message will indicate that something went wrong. Double check that the </w:t>
-      </w:r>
-      <w:proofErr w:type="spellStart"/>
-      <w:r>
-        <w:t>Rtools</w:t>
-      </w:r>
-      <w:proofErr w:type="spellEnd"/>
-      <w:r>
-        <w:t>\bin directory was added correctly to the system Path variable.</w:t>
+        <w:t>devtools::find_rtools()</w:t>
+      </w:r>
+    </w:p>
+    <w:p>
+      <w:pPr>
+        <w:pStyle w:val="ListParagraph"/>
+      </w:pPr>
+      <w:r>
+        <w:t>If the result is TRUE, you are done. Otherwise, a warning message will indicate that something went wrong. Double check that the Rtools\bin directory was added correctly to the system Path variable.</w:t>
       </w:r>
     </w:p>
     <w:sectPr>

</xml_diff>